<commit_message>
AQ - final -FP
</commit_message>
<xml_diff>
--- a/Gestion/Rapports de tests/M2_Piezo.docx
+++ b/Gestion/Rapports de tests/M2_Piezo.docx
@@ -32,7 +32,7 @@
               <w:t xml:space="preserve">Test sur </w:t>
             </w:r>
             <w:r>
-              <w:t>les pièzos</w:t>
+              <w:t>les piézoélectriques</w:t>
             </w:r>
           </w:p>
         </w:tc>
@@ -50,8 +50,6 @@
             <w:r>
               <w:t>M2</w:t>
             </w:r>
-            <w:bookmarkStart w:id="0" w:name="_GoBack"/>
-            <w:bookmarkEnd w:id="0"/>
           </w:p>
         </w:tc>
         <w:tc>
@@ -108,7 +106,7 @@
           <w:sz w:val="24"/>
           <w:szCs w:val="24"/>
         </w:rPr>
-        <w:t>Entrez la description du test ici</w:t>
+        <w:t>Ce test a pour but de s’assurer que les sondes piézoélectriques émettent le balayage désiré de 20kHz à 40kHz.</w:t>
       </w:r>
     </w:p>
     <w:p>
@@ -176,6 +174,13 @@
         </w:rPr>
         <w:t>Équipement 1 :</w:t>
       </w:r>
+      <w:r>
+        <w:rPr>
+          <w:sz w:val="24"/>
+          <w:szCs w:val="24"/>
+        </w:rPr>
+        <w:t xml:space="preserve"> Ordinateur avec le programme CCS</w:t>
+      </w:r>
     </w:p>
     <w:p>
       <w:pPr>
@@ -195,6 +200,13 @@
           <w:szCs w:val="24"/>
         </w:rPr>
         <w:t>Équipement 2 :</w:t>
+      </w:r>
+      <w:r>
+        <w:rPr>
+          <w:sz w:val="24"/>
+          <w:szCs w:val="24"/>
+        </w:rPr>
+        <w:t xml:space="preserve"> Circuit avec les piézoélectriques.</w:t>
       </w:r>
     </w:p>
     <w:p>
@@ -393,6 +405,13 @@
                 <w:szCs w:val="24"/>
               </w:rPr>
             </w:pPr>
+            <w:r>
+              <w:rPr>
+                <w:sz w:val="24"/>
+                <w:szCs w:val="24"/>
+              </w:rPr>
+              <w:t>Sorties des préamplificateurs.</w:t>
+            </w:r>
           </w:p>
         </w:tc>
         <w:tc>
@@ -408,6 +427,13 @@
                 <w:szCs w:val="24"/>
               </w:rPr>
             </w:pPr>
+            <w:r>
+              <w:rPr>
+                <w:sz w:val="24"/>
+                <w:szCs w:val="24"/>
+              </w:rPr>
+              <w:t>Signal généré dans le circuit par CCS.</w:t>
+            </w:r>
           </w:p>
         </w:tc>
         <w:tc>
@@ -423,6 +449,13 @@
                 <w:szCs w:val="24"/>
               </w:rPr>
             </w:pPr>
+            <w:r>
+              <w:rPr>
+                <w:sz w:val="24"/>
+                <w:szCs w:val="24"/>
+              </w:rPr>
+              <w:t>La sonde qui émet doit faire un balayage de 20kHz à 40kHz.</w:t>
+            </w:r>
           </w:p>
         </w:tc>
       </w:tr>
@@ -517,7 +550,7 @@
           <w:sz w:val="24"/>
           <w:szCs w:val="24"/>
         </w:rPr>
-        <w:t>Étape 1</w:t>
+        <w:t>Lancer le programme sur CCS.</w:t>
       </w:r>
     </w:p>
     <w:p>
@@ -537,47 +570,7 @@
           <w:sz w:val="24"/>
           <w:szCs w:val="24"/>
         </w:rPr>
-        <w:t>Étape 2</w:t>
-      </w:r>
-    </w:p>
-    <w:p>
-      <w:pPr>
-        <w:pStyle w:val="ListParagraph"/>
-        <w:numPr>
-          <w:ilvl w:val="0"/>
-          <w:numId w:val="4"/>
-        </w:numPr>
-        <w:rPr>
-          <w:sz w:val="24"/>
-          <w:szCs w:val="24"/>
-        </w:rPr>
-      </w:pPr>
-      <w:r>
-        <w:rPr>
-          <w:sz w:val="24"/>
-          <w:szCs w:val="24"/>
-        </w:rPr>
-        <w:t>Étape 3</w:t>
-      </w:r>
-    </w:p>
-    <w:p>
-      <w:pPr>
-        <w:pStyle w:val="ListParagraph"/>
-        <w:numPr>
-          <w:ilvl w:val="0"/>
-          <w:numId w:val="4"/>
-        </w:numPr>
-        <w:rPr>
-          <w:sz w:val="24"/>
-          <w:szCs w:val="24"/>
-        </w:rPr>
-      </w:pPr>
-      <w:r>
-        <w:rPr>
-          <w:sz w:val="24"/>
-          <w:szCs w:val="24"/>
-        </w:rPr>
-        <w:t>Étape 4</w:t>
+        <w:t>Mesurer à l’oscilloscope à la sortie du préamplificateur.</w:t>
       </w:r>
     </w:p>
     <w:p>
@@ -776,6 +769,14 @@
                 <w:szCs w:val="24"/>
               </w:rPr>
             </w:pPr>
+            <w:r>
+              <w:rPr>
+                <w:b/>
+                <w:sz w:val="24"/>
+                <w:szCs w:val="24"/>
+              </w:rPr>
+              <w:t>18-04-2017</w:t>
+            </w:r>
           </w:p>
         </w:tc>
         <w:tc>
@@ -804,6 +805,14 @@
                 <w:szCs w:val="24"/>
               </w:rPr>
             </w:pPr>
+            <w:r>
+              <w:rPr>
+                <w:b/>
+                <w:sz w:val="24"/>
+                <w:szCs w:val="24"/>
+              </w:rPr>
+              <w:t>L’oscilloscope affiche un sinus variant de 20kHz à 40kHz.</w:t>
+            </w:r>
           </w:p>
         </w:tc>
         <w:tc>
@@ -818,6 +827,14 @@
                 <w:szCs w:val="24"/>
               </w:rPr>
             </w:pPr>
+            <w:r>
+              <w:rPr>
+                <w:b/>
+                <w:sz w:val="24"/>
+                <w:szCs w:val="24"/>
+              </w:rPr>
+              <w:t>non</w:t>
+            </w:r>
           </w:p>
         </w:tc>
         <w:tc>
@@ -832,6 +849,16 @@
                 <w:szCs w:val="24"/>
               </w:rPr>
             </w:pPr>
+            <w:r>
+              <w:rPr>
+                <w:b/>
+                <w:sz w:val="24"/>
+                <w:szCs w:val="24"/>
+              </w:rPr>
+              <w:t>Fonctionnel</w:t>
+            </w:r>
+            <w:bookmarkStart w:id="0" w:name="_GoBack"/>
+            <w:bookmarkEnd w:id="0"/>
           </w:p>
         </w:tc>
       </w:tr>

</xml_diff>